<commit_message>
Kleine aanpassing aan database model en create script van bootverhuur af.
</commit_message>
<xml_diff>
--- a/Documentatie/Ontwerpdocument.docx
+++ b/Documentatie/Ontwerpdocument.docx
@@ -944,10 +944,12 @@
       <w:r>
         <w:t xml:space="preserve"> </w:t>
       </w:r>
+      <w:bookmarkStart w:id="3" w:name="_GoBack"/>
+      <w:bookmarkEnd w:id="3"/>
     </w:p>
     <w:p>
       <w:r>
-        <w:pict w14:anchorId="7235F7BC">
+        <w:pict w14:anchorId="0D9A77F7">
           <v:shapetype id="_x0000_t75" coordsize="21600,21600" o:spt="75" o:preferrelative="t" path="m@4@5l@4@11@9@11@9@5xe" filled="f" stroked="f">
             <v:stroke joinstyle="miter"/>
             <v:formulas>
@@ -967,7 +969,7 @@
             <v:path o:extrusionok="f" gradientshapeok="t" o:connecttype="rect"/>
             <o:lock v:ext="edit" aspectratio="t"/>
           </v:shapetype>
-          <v:shape id="_x0000_i1030" type="#_x0000_t75" style="width:453.25pt;height:346.5pt">
+          <v:shape id="_x0000_i1028" type="#_x0000_t75" style="width:453.25pt;height:346.5pt">
             <v:imagedata r:id="rId6" o:title="Database model 't Sloepke"/>
           </v:shape>
         </w:pict>
@@ -983,8 +985,6 @@
       </w:r>
     </w:p>
     <w:p>
-      <w:bookmarkStart w:id="3" w:name="_GoBack"/>
-      <w:bookmarkEnd w:id="3"/>
       <w:r>
         <w:br w:type="page"/>
       </w:r>
@@ -1014,7 +1014,7 @@
     <w:p>
       <w:r>
         <w:pict w14:anchorId="6A52CC28">
-          <v:shape id="_x0000_i1028" type="#_x0000_t75" style="width:453.25pt;height:189pt">
+          <v:shape id="_x0000_i1026" type="#_x0000_t75" style="width:453.25pt;height:189pt">
             <v:imagedata r:id="rId7" o:title="Klassendiagram 't Sloepke"/>
           </v:shape>
         </w:pict>
@@ -1845,7 +1845,7 @@
 </file>
 
 <file path=customXml/itemProps2.xml><?xml version="1.0" encoding="utf-8"?>
-<ds:datastoreItem xmlns:ds="http://schemas.openxmlformats.org/officeDocument/2006/customXml" ds:itemID="{C29B2BF2-C789-4E22-A0FF-5CBD2FAB817F}">
+<ds:datastoreItem xmlns:ds="http://schemas.openxmlformats.org/officeDocument/2006/customXml" ds:itemID="{A9F21DF8-37F1-4A74-91CC-AD2B734E03CE}">
   <ds:schemaRefs>
     <ds:schemaRef ds:uri="http://schemas.openxmlformats.org/officeDocument/2006/bibliography"/>
   </ds:schemaRefs>

</xml_diff>

<commit_message>
Code cleanup + implementatie van klassendiagram is voltooid + klassendiagram nog een kleine update aan gedaan.
</commit_message>
<xml_diff>
--- a/Documentatie/Ontwerpdocument.docx
+++ b/Documentatie/Ontwerpdocument.docx
@@ -1011,8 +1011,8 @@
     </w:p>
     <w:p>
       <w:r>
-        <w:pict w14:anchorId="74F823D8">
-          <v:shape id="_x0000_i1028" type="#_x0000_t75" style="width:452.85pt;height:196.15pt">
+        <w:pict w14:anchorId="42AFA9B3">
+          <v:shape id="_x0000_i1028" type="#_x0000_t75" style="width:453.25pt;height:202.95pt">
             <v:imagedata r:id="rId7" o:title="Klassendiagram 't Sloepke"/>
           </v:shape>
         </w:pict>
@@ -1023,10 +1023,25 @@
         <w:t>Er is voor gekozen om de database en boot klasse abstract te maken; deze abstracte klassen zorgen er voor dat er bij de database eenvoudig een andere connectie kan worden toegepast en dit gelijk voor alle klassen geld, wat de onderhoudbaarheid en draagbaarheid ten goede komt. Voor de boot klassen betekend dit dat er eenvoudig niet alleen meerdere boten van een type toegevoegd kunnen worden maar ook nog eens een extra type boot mocht dit nodig zijn.</w:t>
       </w:r>
       <w:r>
-        <w:t xml:space="preserve"> Boot en Materiaal hebben beide de interface iProduct, dit omdat beide klassen een naam en een prijs hebben.</w:t>
+        <w:t xml:space="preserve"> Boot, </w:t>
+      </w:r>
+      <w:r>
+        <w:t>Materiaal</w:t>
+      </w:r>
+      <w:r>
+        <w:t xml:space="preserve"> en Vaarplaats hebben allemaal</w:t>
+      </w:r>
+      <w:r>
+        <w:t xml:space="preserve"> de interface iProduct, </w:t>
+      </w:r>
+      <w:r>
+        <w:t>dit omdat al deze</w:t>
       </w:r>
       <w:bookmarkStart w:id="4" w:name="_GoBack"/>
       <w:bookmarkEnd w:id="4"/>
+      <w:r>
+        <w:t xml:space="preserve"> klassen een naam en een prijs hebben.</w:t>
+      </w:r>
       <w:r>
         <w:t xml:space="preserve"> Verder heeft elke klasse zijn eigen Database klasse, die afgeleid wordt van de abstracte database klasse.</w:t>
       </w:r>
@@ -1851,7 +1866,7 @@
 </file>
 
 <file path=customXml/itemProps2.xml><?xml version="1.0" encoding="utf-8"?>
-<ds:datastoreItem xmlns:ds="http://schemas.openxmlformats.org/officeDocument/2006/customXml" ds:itemID="{65CE82CD-EA2F-4ECF-8AD3-C31EDD4645FC}">
+<ds:datastoreItem xmlns:ds="http://schemas.openxmlformats.org/officeDocument/2006/customXml" ds:itemID="{75D7AD92-BFFA-453D-9410-53934FD2CC58}">
   <ds:schemaRefs>
     <ds:schemaRef ds:uri="http://schemas.openxmlformats.org/officeDocument/2006/bibliography"/>
   </ds:schemaRefs>

</xml_diff>